<commit_message>
Logbook update + debriefing update
</commit_message>
<xml_diff>
--- a/documents/Debriefing AnnexBios.docx
+++ b/documents/Debriefing AnnexBios.docx
@@ -4,8 +4,6 @@
   <w:body>
     <w:p>
       <w:pPr>
-        <w:pStyle w:val="Titel"/>
-        <w:jc w:val="center"/>
         <w:rPr>
           <w:lang w:val="nl-NL"/>
         </w:rPr>
@@ -31,13 +29,93 @@
           <w:lang w:val="nl-NL"/>
         </w:rPr>
       </w:pPr>
+    </w:p>
+    <w:p>
+      <w:pPr>
+        <w:rPr>
+          <w:lang w:val="nl-NL"/>
+        </w:rPr>
+      </w:pPr>
+      <w:r>
+        <w:rPr>
+          <w:lang w:val="nl-NL"/>
+        </w:rPr>
+        <w:t>Om zeker te weten dat wij dezelfde ideeën hebben over hoe het eindproduct eruit moet komen te zien, vatten wij bij dezen de informatie die u ons heeft gestuurd samen. Graag ontvangen wij een mail waarin u terugkoppelt of uw ideeën over de website overeenkomen met onze ideeën. Wanneer wij deze informatie hebben, kunnen we starten met bouwen.</w:t>
+      </w:r>
+    </w:p>
+    <w:p>
+      <w:pPr>
+        <w:rPr>
+          <w:lang w:val="nl-NL"/>
+        </w:rPr>
+      </w:pPr>
+    </w:p>
+    <w:p>
+      <w:pPr>
+        <w:rPr>
+          <w:lang w:val="nl-NL"/>
+        </w:rPr>
+      </w:pPr>
+      <w:proofErr w:type="spellStart"/>
+      <w:r>
+        <w:rPr>
+          <w:lang w:val="nl-NL"/>
+        </w:rPr>
+        <w:t>AnnexBios</w:t>
+      </w:r>
+      <w:proofErr w:type="spellEnd"/>
+      <w:r>
+        <w:rPr>
+          <w:lang w:val="nl-NL"/>
+        </w:rPr>
+        <w:t xml:space="preserve"> is een bioscoopketen met een hoofdkantoor en 7 locaties. Zij hebben een onderzoek laten doen naar de haalbaarheid van bioscopen in kleine plaatsen rondom Utrecht en daar blijkt vraag naar te zijn. </w:t>
+      </w:r>
+      <w:proofErr w:type="spellStart"/>
+      <w:r>
+        <w:rPr>
+          <w:lang w:val="nl-NL"/>
+        </w:rPr>
+        <w:t>AnnexBios</w:t>
+      </w:r>
+      <w:proofErr w:type="spellEnd"/>
+      <w:r>
+        <w:rPr>
+          <w:lang w:val="nl-NL"/>
+        </w:rPr>
+        <w:t xml:space="preserve"> blinkt uit in het feit dat zij de eerste bioscopen gaan plaatsen in 7 kleine steden rondom Utrecht.</w:t>
+      </w:r>
+      <w:r>
+        <w:rPr>
+          <w:lang w:val="nl-NL"/>
+        </w:rPr>
+        <w:t xml:space="preserve"> Alle plannen staan voor het realiseren van de bioscopen, waaronder een plan voor een website. Deze website gaat gebruikt worden ter promotie en voor het stimuleren van kaartverkoop online.</w:t>
+      </w:r>
+      <w:r>
+        <w:rPr>
+          <w:lang w:val="nl-NL"/>
+        </w:rPr>
+        <w:t xml:space="preserve"> De gebruikers van de website gaan voornamelijk mensen uit de omgeving Utrecht zijn die graag naar de film willen.</w:t>
+      </w:r>
+    </w:p>
+    <w:p>
+      <w:pPr>
+        <w:rPr>
+          <w:lang w:val="nl-NL"/>
+        </w:rPr>
+      </w:pPr>
+      <w:r>
+        <w:rPr>
+          <w:lang w:val="nl-NL"/>
+        </w:rPr>
+        <w:t>In totaal worden er 8 websites opgeleverd, waarvan 1 website voor het hoofdkantoor en 7 websites voor individuele vestigingen. Verder worden natuurlijk ook andere zaken zoals de planning en urenverantwoording aangeleverd. Een lijst met de op te leveren producten bevat:</w:t>
+      </w:r>
     </w:p>
     <w:p>
       <w:pPr>
         <w:pStyle w:val="Lijstalinea"/>
         <w:numPr>
           <w:ilvl w:val="0"/>
-          <w:numId w:val="1"/>
+          <w:numId w:val="3"/>
         </w:numPr>
         <w:rPr>
           <w:lang w:val="nl-NL"/>
@@ -47,107 +125,15 @@
         <w:rPr>
           <w:lang w:val="nl-NL"/>
         </w:rPr>
-        <w:t>Basisinformatie</w:t>
-      </w:r>
-      <w:r>
-        <w:rPr>
-          <w:lang w:val="nl-NL"/>
-        </w:rPr>
-        <w:t xml:space="preserve"> </w:t>
-      </w:r>
-      <w:proofErr w:type="spellStart"/>
-      <w:r>
-        <w:rPr>
-          <w:lang w:val="nl-NL"/>
-        </w:rPr>
-        <w:t>AnnexBios</w:t>
-      </w:r>
-      <w:proofErr w:type="spellEnd"/>
-      <w:r>
-        <w:rPr>
-          <w:lang w:val="nl-NL"/>
-        </w:rPr>
-        <w:t>:</w:t>
-      </w:r>
-    </w:p>
-    <w:p>
-      <w:pPr>
-        <w:rPr>
-          <w:lang w:val="nl-NL"/>
-        </w:rPr>
-      </w:pPr>
-      <w:r>
-        <w:rPr>
-          <w:lang w:val="nl-NL"/>
-        </w:rPr>
-        <w:t xml:space="preserve">Naam contactpersoon: </w:t>
-      </w:r>
-      <w:r>
-        <w:rPr>
-          <w:lang w:val="nl-NL"/>
-        </w:rPr>
-        <w:t xml:space="preserve">René </w:t>
-      </w:r>
-      <w:proofErr w:type="spellStart"/>
-      <w:r>
-        <w:rPr>
-          <w:lang w:val="nl-NL"/>
-        </w:rPr>
-        <w:t>Mioch</w:t>
-      </w:r>
-      <w:proofErr w:type="spellEnd"/>
-    </w:p>
-    <w:p>
-      <w:pPr>
-        <w:rPr>
-          <w:lang w:val="nl-NL"/>
-        </w:rPr>
-      </w:pPr>
-      <w:r>
-        <w:rPr>
-          <w:lang w:val="nl-NL"/>
-        </w:rPr>
-        <w:t>Datum aanvraag:</w:t>
-      </w:r>
-      <w:r>
-        <w:rPr>
-          <w:lang w:val="nl-NL"/>
-        </w:rPr>
-        <w:t xml:space="preserve"> 21 juni 2022</w:t>
-      </w:r>
-    </w:p>
-    <w:p>
-      <w:pPr>
-        <w:rPr>
-          <w:lang w:val="nl-NL"/>
-        </w:rPr>
-      </w:pPr>
-      <w:r>
-        <w:rPr>
-          <w:lang w:val="nl-NL"/>
-        </w:rPr>
-        <w:t>Datum terugkoppeling:</w:t>
-      </w:r>
-      <w:r>
-        <w:rPr>
-          <w:lang w:val="nl-NL"/>
-        </w:rPr>
-        <w:t xml:space="preserve"> 2 september 2024</w:t>
-      </w:r>
-    </w:p>
-    <w:p>
-      <w:pPr>
-        <w:rPr>
-          <w:lang w:val="nl-NL"/>
-        </w:rPr>
-      </w:pPr>
+        <w:t>8 websites</w:t>
+      </w:r>
     </w:p>
     <w:p>
       <w:pPr>
         <w:pStyle w:val="Lijstalinea"/>
         <w:numPr>
           <w:ilvl w:val="0"/>
-          <w:numId w:val="1"/>
+          <w:numId w:val="3"/>
         </w:numPr>
         <w:rPr>
           <w:lang w:val="nl-NL"/>
@@ -157,75 +143,15 @@
         <w:rPr>
           <w:lang w:val="nl-NL"/>
         </w:rPr>
-        <w:t>Uitdaging:</w:t>
-      </w:r>
-      <w:r>
-        <w:rPr>
-          <w:color w:val="FF0000"/>
-          <w:lang w:val="nl-NL"/>
-        </w:rPr>
-        <w:t xml:space="preserve"> </w:t>
-      </w:r>
-      <w:proofErr w:type="spellStart"/>
-      <w:r>
-        <w:rPr>
-          <w:lang w:val="nl-NL"/>
-        </w:rPr>
-        <w:t>AnnexBios</w:t>
-      </w:r>
-      <w:proofErr w:type="spellEnd"/>
-      <w:r>
-        <w:rPr>
-          <w:lang w:val="nl-NL"/>
-        </w:rPr>
-        <w:t xml:space="preserve"> </w:t>
-      </w:r>
-      <w:r>
-        <w:rPr>
-          <w:lang w:val="nl-NL"/>
-        </w:rPr>
-        <w:t xml:space="preserve">wil </w:t>
-      </w:r>
-      <w:r>
-        <w:rPr>
-          <w:lang w:val="nl-NL"/>
-        </w:rPr>
-        <w:t>een bioscoopwebsite met kaartbestelsysteem</w:t>
-      </w:r>
-      <w:r>
-        <w:rPr>
-          <w:color w:val="FF0000"/>
-          <w:lang w:val="nl-NL"/>
-        </w:rPr>
-        <w:t xml:space="preserve"> </w:t>
-      </w:r>
-      <w:r>
-        <w:rPr>
-          <w:lang w:val="nl-NL"/>
-        </w:rPr>
-        <w:t xml:space="preserve">om </w:t>
-      </w:r>
-      <w:r>
-        <w:rPr>
-          <w:lang w:val="nl-NL"/>
-        </w:rPr>
-        <w:t>hun diensten te promoten en kaartverkoop te stimuleren in kleine plaatsen rondom Utrecht.</w:t>
-      </w:r>
-    </w:p>
-    <w:p>
-      <w:pPr>
-        <w:pStyle w:val="Lijstalinea"/>
-        <w:rPr>
-          <w:lang w:val="nl-NL"/>
-        </w:rPr>
-      </w:pPr>
+        <w:t>Debriefing</w:t>
+      </w:r>
     </w:p>
     <w:p>
       <w:pPr>
         <w:pStyle w:val="Lijstalinea"/>
         <w:numPr>
           <w:ilvl w:val="0"/>
-          <w:numId w:val="1"/>
+          <w:numId w:val="3"/>
         </w:numPr>
         <w:rPr>
           <w:lang w:val="nl-NL"/>
@@ -235,65 +161,15 @@
         <w:rPr>
           <w:lang w:val="nl-NL"/>
         </w:rPr>
-        <w:t>Achtergrond Opdrachtgever:</w:t>
-      </w:r>
-    </w:p>
-    <w:p>
-      <w:pPr>
-        <w:pStyle w:val="Lijstalinea"/>
-        <w:rPr>
-          <w:lang w:val="nl-NL"/>
-        </w:rPr>
-      </w:pPr>
-    </w:p>
-    <w:p>
-      <w:pPr>
-        <w:rPr>
-          <w:lang w:val="nl-NL"/>
-        </w:rPr>
-      </w:pPr>
-      <w:proofErr w:type="spellStart"/>
-      <w:r>
-        <w:rPr>
-          <w:lang w:val="nl-NL"/>
-        </w:rPr>
-        <w:t>AnnexBios</w:t>
-      </w:r>
-      <w:proofErr w:type="spellEnd"/>
-      <w:r>
-        <w:rPr>
-          <w:lang w:val="nl-NL"/>
-        </w:rPr>
-        <w:t xml:space="preserve"> is een bioscoopketen met een hoofdkantoor en 7 locaties. Zij hebben een onderzoek laten doen naar de haalbaarheid van bioscopen in kleine plaatsen rondom Utrecht en daar blijkt vraag naar te zijn. </w:t>
-      </w:r>
-      <w:proofErr w:type="spellStart"/>
-      <w:r>
-        <w:rPr>
-          <w:lang w:val="nl-NL"/>
-        </w:rPr>
-        <w:t>AnnexBios</w:t>
-      </w:r>
-      <w:proofErr w:type="spellEnd"/>
-      <w:r>
-        <w:rPr>
-          <w:lang w:val="nl-NL"/>
-        </w:rPr>
-        <w:t xml:space="preserve"> blinkt uit in het feit dat zij de eerste bioscopen gaan plaatsen in 7 kleine steden rondom Utrecht.</w:t>
-      </w:r>
-    </w:p>
-    <w:p>
-      <w:pPr>
-        <w:rPr>
-          <w:lang w:val="nl-NL"/>
-        </w:rPr>
-      </w:pPr>
+        <w:t>Technisch Ontwerp</w:t>
+      </w:r>
     </w:p>
     <w:p>
       <w:pPr>
         <w:pStyle w:val="Lijstalinea"/>
         <w:numPr>
           <w:ilvl w:val="0"/>
-          <w:numId w:val="1"/>
+          <w:numId w:val="3"/>
         </w:numPr>
         <w:rPr>
           <w:lang w:val="nl-NL"/>
@@ -303,35 +179,15 @@
         <w:rPr>
           <w:lang w:val="nl-NL"/>
         </w:rPr>
-        <w:t>Aanleiding</w:t>
-      </w:r>
-    </w:p>
-    <w:p>
-      <w:pPr>
-        <w:rPr>
-          <w:lang w:val="nl-NL"/>
-        </w:rPr>
-      </w:pPr>
-      <w:r>
-        <w:rPr>
-          <w:lang w:val="nl-NL"/>
-        </w:rPr>
-        <w:t xml:space="preserve">Er zijn geen bioscopen in de kleine plaatsen rondom Utrecht. Uit een onderzoek is gebleken dat daar wel degelijk vraag naar is. Hierdoor hebben investeerders vertrouwen gekregen en zijn zij gaan investeren. Alle plannen staan, waaronder ook de bouw van een website. </w:t>
-      </w:r>
-    </w:p>
-    <w:p>
-      <w:pPr>
-        <w:rPr>
-          <w:lang w:val="nl-NL"/>
-        </w:rPr>
-      </w:pPr>
+        <w:t>Plan van Aanpak</w:t>
+      </w:r>
     </w:p>
     <w:p>
       <w:pPr>
         <w:pStyle w:val="Lijstalinea"/>
         <w:numPr>
           <w:ilvl w:val="0"/>
-          <w:numId w:val="1"/>
+          <w:numId w:val="3"/>
         </w:numPr>
         <w:rPr>
           <w:lang w:val="nl-NL"/>
@@ -341,47 +197,23 @@
         <w:rPr>
           <w:lang w:val="nl-NL"/>
         </w:rPr>
-        <w:t>Doelstelling</w:t>
-      </w:r>
-    </w:p>
-    <w:p>
-      <w:pPr>
-        <w:rPr>
-          <w:lang w:val="nl-NL"/>
-        </w:rPr>
-      </w:pPr>
-      <w:r>
-        <w:rPr>
-          <w:lang w:val="nl-NL"/>
-        </w:rPr>
-        <w:t>Deze website moet gebruikt worden ter promotie en voor</w:t>
-      </w:r>
-      <w:r>
-        <w:rPr>
-          <w:lang w:val="nl-NL"/>
-        </w:rPr>
-        <w:t xml:space="preserve"> de</w:t>
-      </w:r>
-      <w:r>
-        <w:rPr>
-          <w:lang w:val="nl-NL"/>
-        </w:rPr>
-        <w:t xml:space="preserve"> kaartverkoop.</w:t>
-      </w:r>
-    </w:p>
-    <w:p>
-      <w:pPr>
-        <w:rPr>
-          <w:lang w:val="nl-NL"/>
-        </w:rPr>
-      </w:pPr>
+        <w:t xml:space="preserve">Product </w:t>
+      </w:r>
+      <w:proofErr w:type="spellStart"/>
+      <w:r>
+        <w:rPr>
+          <w:lang w:val="nl-NL"/>
+        </w:rPr>
+        <w:t>Backlog</w:t>
+      </w:r>
+      <w:proofErr w:type="spellEnd"/>
     </w:p>
     <w:p>
       <w:pPr>
         <w:pStyle w:val="Lijstalinea"/>
         <w:numPr>
           <w:ilvl w:val="0"/>
-          <w:numId w:val="1"/>
+          <w:numId w:val="3"/>
         </w:numPr>
         <w:rPr>
           <w:lang w:val="nl-NL"/>
@@ -391,45 +223,7 @@
         <w:rPr>
           <w:lang w:val="nl-NL"/>
         </w:rPr>
-        <w:t>Oplevering</w:t>
-      </w:r>
-    </w:p>
-    <w:p>
-      <w:pPr>
-        <w:rPr>
-          <w:lang w:val="nl-NL"/>
-        </w:rPr>
-      </w:pPr>
-      <w:r>
-        <w:rPr>
-          <w:lang w:val="nl-NL"/>
-        </w:rPr>
-        <w:t>Er worden in totaal 8 website</w:t>
-      </w:r>
-      <w:r>
-        <w:rPr>
-          <w:lang w:val="nl-NL"/>
-        </w:rPr>
-        <w:t>s</w:t>
-      </w:r>
-      <w:r>
-        <w:rPr>
-          <w:lang w:val="nl-NL"/>
-        </w:rPr>
-        <w:t xml:space="preserve"> opgeleverd, waarvan 1 website voor het hoofdkantoor en 7 websites voor individuele vestigingen. Verder worden natuurlijk ook andere zaken zoals de planning en urenverantwoording aangeleverd.</w:t>
-      </w:r>
-    </w:p>
-    <w:p>
-      <w:pPr>
-        <w:rPr>
-          <w:lang w:val="nl-NL"/>
-        </w:rPr>
-      </w:pPr>
-      <w:r>
-        <w:rPr>
-          <w:lang w:val="nl-NL"/>
-        </w:rPr>
-        <w:t>Overzicht van de op te leveren producten:</w:t>
+        <w:t>Planning</w:t>
       </w:r>
     </w:p>
     <w:p>
@@ -437,7 +231,7 @@
         <w:pStyle w:val="Lijstalinea"/>
         <w:numPr>
           <w:ilvl w:val="0"/>
-          <w:numId w:val="2"/>
+          <w:numId w:val="3"/>
         </w:numPr>
         <w:rPr>
           <w:lang w:val="nl-NL"/>
@@ -447,8 +241,7 @@
         <w:rPr>
           <w:lang w:val="nl-NL"/>
         </w:rPr>
-        <w:lastRenderedPageBreak/>
-        <w:t>Debriefing</w:t>
+        <w:t>Urenverantwoording</w:t>
       </w:r>
     </w:p>
     <w:p>
@@ -456,7 +249,7 @@
         <w:pStyle w:val="Lijstalinea"/>
         <w:numPr>
           <w:ilvl w:val="0"/>
-          <w:numId w:val="2"/>
+          <w:numId w:val="3"/>
         </w:numPr>
         <w:rPr>
           <w:lang w:val="nl-NL"/>
@@ -466,7 +259,7 @@
         <w:rPr>
           <w:lang w:val="nl-NL"/>
         </w:rPr>
-        <w:t>Technisch Ontwerp</w:t>
+        <w:t>Zelfevaluatie per websitebouwer</w:t>
       </w:r>
     </w:p>
     <w:p>
@@ -474,7 +267,7 @@
         <w:pStyle w:val="Lijstalinea"/>
         <w:numPr>
           <w:ilvl w:val="0"/>
-          <w:numId w:val="2"/>
+          <w:numId w:val="3"/>
         </w:numPr>
         <w:rPr>
           <w:lang w:val="nl-NL"/>
@@ -484,7 +277,7 @@
         <w:rPr>
           <w:lang w:val="nl-NL"/>
         </w:rPr>
-        <w:t>Plan van Aanpak</w:t>
+        <w:t>Groepsevaluatie</w:t>
       </w:r>
     </w:p>
     <w:p>
@@ -492,7 +285,7 @@
         <w:pStyle w:val="Lijstalinea"/>
         <w:numPr>
           <w:ilvl w:val="0"/>
-          <w:numId w:val="2"/>
+          <w:numId w:val="3"/>
         </w:numPr>
         <w:rPr>
           <w:lang w:val="nl-NL"/>
@@ -502,21 +295,32 @@
         <w:rPr>
           <w:lang w:val="nl-NL"/>
         </w:rPr>
-        <w:t xml:space="preserve">Product </w:t>
-      </w:r>
-      <w:proofErr w:type="spellStart"/>
-      <w:r>
-        <w:rPr>
-          <w:lang w:val="nl-NL"/>
-        </w:rPr>
-        <w:t>Backlog</w:t>
-      </w:r>
-      <w:proofErr w:type="spellEnd"/>
-      <w:r>
-        <w:rPr>
-          <w:lang w:val="nl-NL"/>
-        </w:rPr>
-        <w:t xml:space="preserve"> (met effort points)</w:t>
+        <w:t>Onderbouwing gemaakte keuzes</w:t>
+      </w:r>
+    </w:p>
+    <w:p>
+      <w:pPr>
+        <w:rPr>
+          <w:lang w:val="nl-NL"/>
+        </w:rPr>
+      </w:pPr>
+      <w:r>
+        <w:rPr>
+          <w:lang w:val="nl-NL"/>
+        </w:rPr>
+        <w:t>Voor de website van het hoofdkantoor is er een homepagina, waarop doorverwezen kan worden naar de websites van de individuele vestigingen. Verder staan op de homepagina films met afbeelding en nieuwsberichten (beide uiteraard volgens ontwerp). Voor medewerkers is er een beheersysteem</w:t>
+      </w:r>
+      <w:r>
+        <w:rPr>
+          <w:lang w:val="nl-NL"/>
+        </w:rPr>
+        <w:t>;</w:t>
+      </w:r>
+      <w:r>
+        <w:rPr>
+          <w:lang w:val="nl-NL"/>
+        </w:rPr>
+        <w:t xml:space="preserve"> alleen met een inlog kunnen medewerkers van het hoofdkantoor bij dit systeem. Zij kunnen alleen bij de pagina’s waar tot zij toegang hebben gekregen. De pagina’s die in het beheersysteem komen:</w:t>
       </w:r>
     </w:p>
     <w:p>
@@ -524,7 +328,7 @@
         <w:pStyle w:val="Lijstalinea"/>
         <w:numPr>
           <w:ilvl w:val="0"/>
-          <w:numId w:val="2"/>
+          <w:numId w:val="3"/>
         </w:numPr>
         <w:rPr>
           <w:lang w:val="nl-NL"/>
@@ -534,7 +338,7 @@
         <w:rPr>
           <w:lang w:val="nl-NL"/>
         </w:rPr>
-        <w:t>Planning</w:t>
+        <w:t>Filmgegevens</w:t>
       </w:r>
     </w:p>
     <w:p>
@@ -542,7 +346,7 @@
         <w:pStyle w:val="Lijstalinea"/>
         <w:numPr>
           <w:ilvl w:val="0"/>
-          <w:numId w:val="2"/>
+          <w:numId w:val="3"/>
         </w:numPr>
         <w:rPr>
           <w:lang w:val="nl-NL"/>
@@ -552,7 +356,8 @@
         <w:rPr>
           <w:lang w:val="nl-NL"/>
         </w:rPr>
-        <w:t>Urenverantwoording</w:t>
+        <w:lastRenderedPageBreak/>
+        <w:t>Filmladder (informatie over vertoningsmomenten)</w:t>
       </w:r>
     </w:p>
     <w:p>
@@ -560,7 +365,7 @@
         <w:pStyle w:val="Lijstalinea"/>
         <w:numPr>
           <w:ilvl w:val="0"/>
-          <w:numId w:val="2"/>
+          <w:numId w:val="3"/>
         </w:numPr>
         <w:rPr>
           <w:lang w:val="nl-NL"/>
@@ -570,846 +375,169 @@
         <w:rPr>
           <w:lang w:val="nl-NL"/>
         </w:rPr>
-        <w:t>Zelfevaluat</w:t>
-      </w:r>
-      <w:r>
-        <w:rPr>
-          <w:lang w:val="nl-NL"/>
-        </w:rPr>
-        <w:t>ie per persoon</w:t>
-      </w:r>
-    </w:p>
-    <w:p>
-      <w:pPr>
-        <w:pStyle w:val="Lijstalinea"/>
-        <w:numPr>
-          <w:ilvl w:val="0"/>
-          <w:numId w:val="2"/>
-        </w:numPr>
-        <w:rPr>
-          <w:lang w:val="nl-NL"/>
-        </w:rPr>
-      </w:pPr>
-      <w:r>
-        <w:rPr>
-          <w:lang w:val="nl-NL"/>
-        </w:rPr>
-        <w:t>Groepsevaluatie</w:t>
-      </w:r>
-    </w:p>
-    <w:p>
-      <w:pPr>
-        <w:pStyle w:val="Lijstalinea"/>
-        <w:numPr>
-          <w:ilvl w:val="0"/>
-          <w:numId w:val="2"/>
-        </w:numPr>
-        <w:rPr>
-          <w:lang w:val="nl-NL"/>
-        </w:rPr>
-      </w:pPr>
-      <w:r>
-        <w:rPr>
-          <w:lang w:val="nl-NL"/>
-        </w:rPr>
-        <w:t>De website</w:t>
-      </w:r>
-    </w:p>
-    <w:p>
-      <w:pPr>
-        <w:pStyle w:val="Lijstalinea"/>
-        <w:numPr>
-          <w:ilvl w:val="0"/>
-          <w:numId w:val="2"/>
-        </w:numPr>
-        <w:rPr>
-          <w:lang w:val="nl-NL"/>
-        </w:rPr>
-      </w:pPr>
-      <w:r>
-        <w:rPr>
-          <w:lang w:val="nl-NL"/>
-        </w:rPr>
-        <w:t>Onderbouwing gemaakte keuzes</w:t>
-      </w:r>
-    </w:p>
-    <w:p>
-      <w:pPr>
-        <w:rPr>
-          <w:lang w:val="nl-NL"/>
-        </w:rPr>
-      </w:pPr>
-    </w:p>
-    <w:p>
-      <w:pPr>
-        <w:pStyle w:val="Lijstalinea"/>
-        <w:numPr>
-          <w:ilvl w:val="0"/>
-          <w:numId w:val="1"/>
-        </w:numPr>
-        <w:rPr>
-          <w:lang w:val="nl-NL"/>
-        </w:rPr>
-      </w:pPr>
-      <w:r>
-        <w:rPr>
-          <w:lang w:val="nl-NL"/>
-        </w:rPr>
-        <w:t>Randvoorwaarden</w:t>
-      </w:r>
-    </w:p>
-    <w:p>
-      <w:pPr>
-        <w:rPr>
-          <w:lang w:val="nl-NL"/>
-        </w:rPr>
-      </w:pPr>
-      <w:r>
-        <w:rPr>
-          <w:lang w:val="nl-NL"/>
-        </w:rPr>
-        <w:t>Bij het eindproduct horen in totaal 8 websites: 1 hoofdkantoorwebsite en 7 websites van vestigingen.</w:t>
-      </w:r>
-    </w:p>
-    <w:p>
-      <w:pPr>
-        <w:rPr>
-          <w:lang w:val="nl-NL"/>
-        </w:rPr>
-      </w:pPr>
-      <w:r>
-        <w:rPr>
-          <w:lang w:val="nl-NL"/>
-        </w:rPr>
-        <w:t>Inhoud van de website van het hoofdkantoor betreft:</w:t>
-      </w:r>
-    </w:p>
-    <w:p>
-      <w:pPr>
-        <w:pStyle w:val="Lijstalinea"/>
-        <w:numPr>
-          <w:ilvl w:val="0"/>
-          <w:numId w:val="2"/>
-        </w:numPr>
-        <w:rPr>
-          <w:lang w:val="nl-NL"/>
-        </w:rPr>
-      </w:pPr>
-      <w:r>
-        <w:rPr>
-          <w:lang w:val="nl-NL"/>
-        </w:rPr>
-        <w:t>Beheersysteem met o.a. filmgegevens en vertoningsdata</w:t>
-      </w:r>
-    </w:p>
-    <w:p>
-      <w:pPr>
-        <w:pStyle w:val="Lijstalinea"/>
-        <w:numPr>
-          <w:ilvl w:val="0"/>
-          <w:numId w:val="2"/>
-        </w:numPr>
-        <w:rPr>
-          <w:lang w:val="nl-NL"/>
-        </w:rPr>
-      </w:pPr>
-      <w:r>
-        <w:rPr>
-          <w:lang w:val="nl-NL"/>
-        </w:rPr>
-        <w:t>Een API, om filmgegevens met de andere websites te delen</w:t>
-      </w:r>
-    </w:p>
-    <w:p>
-      <w:pPr>
-        <w:pStyle w:val="Lijstalinea"/>
-        <w:numPr>
-          <w:ilvl w:val="0"/>
-          <w:numId w:val="2"/>
-        </w:numPr>
-        <w:rPr>
-          <w:lang w:val="nl-NL"/>
-        </w:rPr>
-      </w:pPr>
-      <w:r>
-        <w:rPr>
-          <w:lang w:val="nl-NL"/>
-        </w:rPr>
-        <w:t>Homepagina met verwijzingen naar websites van filialen</w:t>
-      </w:r>
-      <w:r>
-        <w:rPr>
-          <w:lang w:val="nl-NL"/>
-        </w:rPr>
-        <w:t>, blokken met nieuws</w:t>
-      </w:r>
-      <w:r>
-        <w:rPr>
-          <w:lang w:val="nl-NL"/>
-        </w:rPr>
-        <w:t xml:space="preserve"> en een aantal aanbevolen films</w:t>
-      </w:r>
-    </w:p>
-    <w:p>
-      <w:pPr>
-        <w:pStyle w:val="Lijstalinea"/>
-        <w:numPr>
-          <w:ilvl w:val="0"/>
-          <w:numId w:val="2"/>
-        </w:numPr>
-        <w:rPr>
-          <w:lang w:val="nl-NL"/>
-        </w:rPr>
-      </w:pPr>
-      <w:r>
-        <w:rPr>
-          <w:lang w:val="nl-NL"/>
-        </w:rPr>
-        <w:t xml:space="preserve">Nice </w:t>
+        <w:t>Gebruikers (hier zal alleen een zogenaamde ‘superuser’ bij kunnen, zodat medewerkers niet zomaar andere medewerkers aan kunnen maken).</w:t>
+      </w:r>
+    </w:p>
+    <w:p>
+      <w:pPr>
+        <w:rPr>
+          <w:lang w:val="nl-NL"/>
+        </w:rPr>
+      </w:pPr>
+    </w:p>
+    <w:p>
+      <w:pPr>
+        <w:rPr>
+          <w:lang w:val="nl-NL"/>
+        </w:rPr>
+      </w:pPr>
+      <w:r>
+        <w:rPr>
+          <w:lang w:val="nl-NL"/>
+        </w:rPr>
+        <w:t>Aan het online zetten van de website zijn echter nog wel wat kosten verbonden. Hoewel wij wel kunnen helpen met het kiezen van hosting en een domeinnaam, faciliteren wij dit niet. Vaak wordt er jaarlijks of maandelijks gefactureerd voor hosting en domein, echter kan dit soms afwijken, afhankelijk van het bedrijf dat deze diensten verleent.</w:t>
+      </w:r>
+    </w:p>
+    <w:p>
+      <w:pPr>
+        <w:rPr>
+          <w:lang w:val="nl-NL"/>
+        </w:rPr>
+      </w:pPr>
+    </w:p>
+    <w:p>
+      <w:pPr>
+        <w:rPr>
+          <w:lang w:val="nl-NL"/>
+        </w:rPr>
+      </w:pPr>
+      <w:r>
+        <w:rPr>
+          <w:lang w:val="nl-NL"/>
+        </w:rPr>
+        <w:t xml:space="preserve">Samenvattend hebben wij in deze debriefing de belangrijkste punten voor de website besproken, waaronder achtergrond van </w:t>
       </w:r>
       <w:proofErr w:type="spellStart"/>
       <w:r>
         <w:rPr>
           <w:lang w:val="nl-NL"/>
         </w:rPr>
-        <w:t>to</w:t>
+        <w:t>AnnexBios</w:t>
       </w:r>
       <w:proofErr w:type="spellEnd"/>
       <w:r>
         <w:rPr>
           <w:lang w:val="nl-NL"/>
         </w:rPr>
-        <w:t xml:space="preserve"> have: data van kaartverkoop van</w:t>
-      </w:r>
-      <w:r>
-        <w:rPr>
-          <w:lang w:val="nl-NL"/>
-        </w:rPr>
-        <w:t xml:space="preserve"> vestigingen</w:t>
-      </w:r>
-    </w:p>
-    <w:p>
-      <w:pPr>
-        <w:pStyle w:val="Lijstalinea"/>
-        <w:numPr>
-          <w:ilvl w:val="0"/>
-          <w:numId w:val="2"/>
-        </w:numPr>
-      </w:pPr>
-      <w:r>
-        <w:t>Footer e</w:t>
+        <w:t>, de inhoud van de website en voorwaarden. Deze debriefing checkt of wij op dezelfde lijn zitten en een duidelijk beeld hebben van de te volgen richting.</w:t>
+      </w:r>
+    </w:p>
+    <w:p>
+      <w:pPr>
+        <w:rPr>
+          <w:lang w:val="nl-NL"/>
+        </w:rPr>
+      </w:pPr>
+      <w:r>
+        <w:rPr>
+          <w:lang w:val="nl-NL"/>
+        </w:rPr>
+        <w:t>Als team zullen wij direct aan de slag gaan met het opstellen van een plan van aanpak. Op 20 september zullen wij terugkoppelen met het eindresultaat.</w:t>
+      </w:r>
+    </w:p>
+    <w:p>
+      <w:pPr>
+        <w:rPr>
+          <w:lang w:val="nl-NL"/>
+        </w:rPr>
+      </w:pPr>
+      <w:r>
+        <w:rPr>
+          <w:lang w:val="nl-NL"/>
+        </w:rPr>
+        <w:t>Als alles duidelijk is en er geen verdere vragen zijn, gaan we direct aan de slag. Mochten er nog opmerkingen en/of vragen zijn, schroom dan niet om contact met ons op te nemen; wij staan altijd klaar om eventuele vragen te beantwoorden.</w:t>
+      </w:r>
+    </w:p>
+    <w:p>
+      <w:pPr>
+        <w:rPr>
+          <w:lang w:val="nl-NL"/>
+        </w:rPr>
+      </w:pPr>
+      <w:r>
+        <w:rPr>
+          <w:lang w:val="nl-NL"/>
+        </w:rPr>
+        <w:t>Bedankt voor de duidelijke briefing en het vertrouwen in ons team. We kijken er naar uit samen te werken aan dit project en uw wens te realiseren.</w:t>
+      </w:r>
+    </w:p>
+    <w:p>
+      <w:pPr>
+        <w:rPr>
+          <w:lang w:val="nl-NL"/>
+        </w:rPr>
+      </w:pPr>
+    </w:p>
+    <w:p>
+      <w:pPr>
+        <w:rPr>
+          <w:lang w:val="nl-NL"/>
+        </w:rPr>
+      </w:pPr>
+      <w:r>
+        <w:rPr>
+          <w:lang w:val="nl-NL"/>
+        </w:rPr>
+        <w:t>Wij hopen snel van u te horen,</w:t>
+      </w:r>
+    </w:p>
+    <w:p>
+      <w:pPr>
+        <w:rPr>
+          <w:lang w:val="nl-NL"/>
+        </w:rPr>
+      </w:pPr>
+      <w:r>
+        <w:rPr>
+          <w:lang w:val="nl-NL"/>
+        </w:rPr>
+        <w:t xml:space="preserve">Pepijn </w:t>
       </w:r>
       <w:proofErr w:type="spellStart"/>
       <w:r>
-        <w:t>n</w:t>
+        <w:rPr>
+          <w:lang w:val="nl-NL"/>
+        </w:rPr>
+        <w:t>Bullens</w:t>
       </w:r>
       <w:proofErr w:type="spellEnd"/>
       <w:r>
-        <w:t xml:space="preserve"> header (header is fixed)</w:t>
-      </w:r>
-    </w:p>
-    <w:p>
-      <w:pPr>
-        <w:rPr>
-          <w:lang w:val="nl-NL"/>
-        </w:rPr>
-      </w:pPr>
-      <w:r>
-        <w:rPr>
-          <w:lang w:val="nl-NL"/>
-        </w:rPr>
-        <w:t>Inhoud van de website v</w:t>
-      </w:r>
-      <w:r>
-        <w:rPr>
-          <w:lang w:val="nl-NL"/>
-        </w:rPr>
-        <w:t>an de vestigingen bevat:</w:t>
-      </w:r>
-    </w:p>
-    <w:p>
-      <w:pPr>
-        <w:pStyle w:val="Lijstalinea"/>
-        <w:numPr>
-          <w:ilvl w:val="0"/>
-          <w:numId w:val="2"/>
-        </w:numPr>
-        <w:rPr>
-          <w:lang w:val="nl-NL"/>
-        </w:rPr>
-      </w:pPr>
-      <w:r>
-        <w:rPr>
-          <w:lang w:val="nl-NL"/>
-        </w:rPr>
-        <w:t xml:space="preserve">Homepagina met gegevens over de vestiging, lijst met films die draaien binnen 7 dagen (hier kan je ook filteren op </w:t>
-      </w:r>
-      <w:r>
-        <w:rPr>
-          <w:lang w:val="nl-NL"/>
-        </w:rPr>
-        <w:t>datum, vandaag en verwacht</w:t>
-      </w:r>
-      <w:r>
-        <w:rPr>
-          <w:lang w:val="nl-NL"/>
-        </w:rPr>
-        <w:t xml:space="preserve"> (zie ontwerp voor specifieke filteropties)</w:t>
-      </w:r>
-      <w:r>
-        <w:rPr>
-          <w:lang w:val="nl-NL"/>
-        </w:rPr>
-        <w:t>)</w:t>
-      </w:r>
-      <w:r>
-        <w:rPr>
-          <w:lang w:val="nl-NL"/>
-        </w:rPr>
-        <w:t>, link met ‘bekijk draaiende films’</w:t>
-      </w:r>
-    </w:p>
-    <w:p>
-      <w:pPr>
-        <w:pStyle w:val="Lijstalinea"/>
-        <w:numPr>
-          <w:ilvl w:val="0"/>
-          <w:numId w:val="2"/>
-        </w:numPr>
-        <w:rPr>
-          <w:lang w:val="nl-NL"/>
-        </w:rPr>
-      </w:pPr>
-      <w:r>
-        <w:rPr>
-          <w:lang w:val="nl-NL"/>
-        </w:rPr>
-        <w:t>Pagina met overzicht van alle films</w:t>
-      </w:r>
-    </w:p>
-    <w:p>
-      <w:pPr>
-        <w:pStyle w:val="Lijstalinea"/>
-        <w:numPr>
-          <w:ilvl w:val="0"/>
-          <w:numId w:val="2"/>
-        </w:numPr>
-        <w:rPr>
-          <w:lang w:val="nl-NL"/>
-        </w:rPr>
-      </w:pPr>
-      <w:r>
-        <w:rPr>
-          <w:lang w:val="nl-NL"/>
-        </w:rPr>
-        <w:t>Detailpagina met details over een specifieke film (</w:t>
-      </w:r>
-      <w:r>
-        <w:rPr>
-          <w:lang w:val="nl-NL"/>
-        </w:rPr>
-        <w:t>afbeelding, beschrijving, info zoals genre, lengte etc., link naar ticket-bestelpagina, trailer</w:t>
-      </w:r>
-      <w:r>
-        <w:rPr>
-          <w:lang w:val="nl-NL"/>
-        </w:rPr>
-        <w:t>)</w:t>
-      </w:r>
-    </w:p>
-    <w:p>
-      <w:pPr>
-        <w:pStyle w:val="Lijstalinea"/>
-        <w:numPr>
-          <w:ilvl w:val="0"/>
-          <w:numId w:val="2"/>
-        </w:numPr>
-        <w:rPr>
-          <w:lang w:val="nl-NL"/>
-        </w:rPr>
-      </w:pPr>
-      <w:r>
-        <w:rPr>
-          <w:lang w:val="nl-NL"/>
-        </w:rPr>
-        <w:t>Bestelpagina</w:t>
-      </w:r>
-      <w:r>
-        <w:rPr>
-          <w:lang w:val="nl-NL"/>
-        </w:rPr>
-        <w:t xml:space="preserve">; </w:t>
-      </w:r>
-      <w:r>
-        <w:rPr>
-          <w:lang w:val="nl-NL"/>
-        </w:rPr>
-        <w:t xml:space="preserve">tijdstippen, films en datum in </w:t>
+        <w:rPr>
+          <w:lang w:val="nl-NL"/>
+        </w:rPr>
+        <w:t xml:space="preserve">, Nick van </w:t>
       </w:r>
       <w:proofErr w:type="spellStart"/>
       <w:r>
         <w:rPr>
           <w:lang w:val="nl-NL"/>
         </w:rPr>
-        <w:t>dropdown</w:t>
+        <w:t>Zelm</w:t>
       </w:r>
       <w:proofErr w:type="spellEnd"/>
       <w:r>
         <w:rPr>
           <w:lang w:val="nl-NL"/>
         </w:rPr>
-        <w:t>, wanneer deze informatie is ingevuld krijgt de gebruiker</w:t>
-      </w:r>
-      <w:r>
-        <w:rPr>
-          <w:lang w:val="nl-NL"/>
-        </w:rPr>
-        <w:t xml:space="preserve"> </w:t>
-      </w:r>
-      <w:r>
-        <w:rPr>
-          <w:lang w:val="nl-NL"/>
-        </w:rPr>
-        <w:t>de</w:t>
-      </w:r>
-      <w:r>
-        <w:rPr>
-          <w:lang w:val="nl-NL"/>
-        </w:rPr>
-        <w:t xml:space="preserve"> rest van de</w:t>
-      </w:r>
-      <w:r>
-        <w:rPr>
-          <w:lang w:val="nl-NL"/>
-        </w:rPr>
-        <w:t xml:space="preserve"> opties</w:t>
-      </w:r>
-      <w:r>
-        <w:rPr>
-          <w:lang w:val="nl-NL"/>
-        </w:rPr>
-        <w:t>: h</w:t>
-      </w:r>
-      <w:r>
-        <w:rPr>
-          <w:lang w:val="nl-NL"/>
-        </w:rPr>
-        <w:t>et selecteren van stoelen</w:t>
-      </w:r>
-      <w:r>
-        <w:rPr>
-          <w:lang w:val="nl-NL"/>
-        </w:rPr>
-        <w:t>, vouchers en het ticketaantal. Hierna krijgt de klant een samenvatting van de gekozen film</w:t>
-      </w:r>
-      <w:r>
-        <w:rPr>
-          <w:lang w:val="nl-NL"/>
-        </w:rPr>
-        <w:t xml:space="preserve"> </w:t>
-      </w:r>
-      <w:r>
-        <w:rPr>
-          <w:lang w:val="nl-NL"/>
-        </w:rPr>
-        <w:t xml:space="preserve">hoeveelheid van tickets, vouchers, </w:t>
-      </w:r>
-      <w:r>
-        <w:rPr>
-          <w:lang w:val="nl-NL"/>
-        </w:rPr>
-        <w:t>input voor voornaam, achternaam en 2x emailadres ter bevestiging. Ook worden betaalmethodes getoond.</w:t>
-      </w:r>
-      <w:r>
-        <w:rPr>
-          <w:lang w:val="nl-NL"/>
-        </w:rPr>
-        <w:t xml:space="preserve"> Als al deze informatie correct is kan de gebruiker de tickets daadwerkelijk bestellen.</w:t>
-      </w:r>
-    </w:p>
-    <w:p>
-      <w:pPr>
-        <w:rPr>
-          <w:lang w:val="nl-NL"/>
-        </w:rPr>
-      </w:pPr>
-      <w:r>
-        <w:rPr>
-          <w:lang w:val="nl-NL"/>
-        </w:rPr>
-        <w:t>Wat hoort niet bij het resultaat?</w:t>
-      </w:r>
-    </w:p>
-    <w:p>
-      <w:pPr>
-        <w:rPr>
-          <w:lang w:val="nl-NL"/>
-        </w:rPr>
-      </w:pPr>
-      <w:r>
-        <w:rPr>
-          <w:lang w:val="nl-NL"/>
-        </w:rPr>
-        <w:lastRenderedPageBreak/>
-        <w:t>Voor het online zetten van een website zijn nog een aantal dingen nodig, die wij niet bieden, dat zijn web hosting en het domein. Wij helpen uiteraard bij het vinden van een geschikte hosting en domein, maar per jaar</w:t>
-      </w:r>
-      <w:r>
-        <w:rPr>
-          <w:lang w:val="nl-NL"/>
-        </w:rPr>
-        <w:t>/maand</w:t>
-      </w:r>
-      <w:r>
-        <w:rPr>
-          <w:lang w:val="nl-NL"/>
-        </w:rPr>
-        <w:t xml:space="preserve"> zitten daar nog wel externe kosten aan verbonden.</w:t>
-      </w:r>
-    </w:p>
-    <w:p>
-      <w:pPr>
-        <w:rPr>
-          <w:lang w:val="nl-NL"/>
-        </w:rPr>
-      </w:pPr>
-      <w:r>
-        <w:rPr>
-          <w:lang w:val="nl-NL"/>
-        </w:rPr>
-        <w:t xml:space="preserve"> </w:t>
-      </w:r>
-    </w:p>
-    <w:p>
-      <w:pPr>
-        <w:rPr>
-          <w:lang w:val="nl-NL"/>
-        </w:rPr>
-      </w:pPr>
-      <w:r>
-        <w:rPr>
-          <w:lang w:val="nl-NL"/>
-        </w:rPr>
-        <w:t>Teamleden:</w:t>
-      </w:r>
-    </w:p>
-    <w:p>
-      <w:pPr>
-        <w:rPr>
-          <w:lang w:val="nl-NL"/>
-        </w:rPr>
-      </w:pPr>
-      <w:r>
-        <w:rPr>
-          <w:lang w:val="nl-NL"/>
-        </w:rPr>
-        <w:t xml:space="preserve">Pepijn </w:t>
-      </w:r>
-      <w:proofErr w:type="spellStart"/>
-      <w:r>
-        <w:rPr>
-          <w:lang w:val="nl-NL"/>
-        </w:rPr>
-        <w:t>Bullens</w:t>
-      </w:r>
-      <w:proofErr w:type="spellEnd"/>
-      <w:r>
-        <w:rPr>
-          <w:lang w:val="nl-NL"/>
-        </w:rPr>
-        <w:t xml:space="preserve">, Nick van </w:t>
-      </w:r>
-      <w:proofErr w:type="spellStart"/>
-      <w:r>
-        <w:rPr>
-          <w:lang w:val="nl-NL"/>
-        </w:rPr>
-        <w:t>Zelm</w:t>
-      </w:r>
-      <w:proofErr w:type="spellEnd"/>
-      <w:r>
-        <w:rPr>
-          <w:lang w:val="nl-NL"/>
-        </w:rPr>
-        <w:t xml:space="preserve"> en Noah Kamphuisen (</w:t>
-      </w:r>
-      <w:proofErr w:type="spellStart"/>
-      <w:r>
-        <w:rPr>
-          <w:lang w:val="nl-NL"/>
-        </w:rPr>
-        <w:t>developers</w:t>
-      </w:r>
-      <w:proofErr w:type="spellEnd"/>
-      <w:r>
-        <w:rPr>
-          <w:lang w:val="nl-NL"/>
-        </w:rPr>
-        <w:t>)</w:t>
-      </w:r>
-    </w:p>
-    <w:p>
-      <w:pPr>
-        <w:rPr>
-          <w:lang w:val="nl-NL"/>
-        </w:rPr>
-      </w:pPr>
-    </w:p>
-    <w:p>
-      <w:pPr>
-        <w:pStyle w:val="Lijstalinea"/>
-        <w:numPr>
-          <w:ilvl w:val="0"/>
-          <w:numId w:val="1"/>
-        </w:numPr>
-        <w:rPr>
-          <w:lang w:val="nl-NL"/>
-        </w:rPr>
-      </w:pPr>
-      <w:r>
-        <w:rPr>
-          <w:lang w:val="nl-NL"/>
-        </w:rPr>
-        <w:t>Gebruikers</w:t>
-      </w:r>
-    </w:p>
-    <w:p>
-      <w:pPr>
-        <w:rPr>
-          <w:lang w:val="nl-NL"/>
-        </w:rPr>
-      </w:pPr>
-      <w:r>
-        <w:rPr>
-          <w:lang w:val="nl-NL"/>
-        </w:rPr>
-        <w:t>De gebruikers van de website zijn waarschijnlijk voornamelijk mensen uit de omgeving Utrecht die graag naar de film willen.</w:t>
-      </w:r>
-    </w:p>
-    <w:p>
-      <w:pPr>
-        <w:pStyle w:val="Lijstalinea"/>
-        <w:numPr>
-          <w:ilvl w:val="0"/>
-          <w:numId w:val="1"/>
-        </w:numPr>
-        <w:rPr>
-          <w:lang w:val="nl-NL"/>
-        </w:rPr>
-      </w:pPr>
-      <w:r>
-        <w:rPr>
-          <w:lang w:val="nl-NL"/>
-        </w:rPr>
-        <w:t>Effecten</w:t>
-      </w:r>
-    </w:p>
-    <w:p>
-      <w:pPr>
-        <w:rPr>
-          <w:lang w:val="nl-NL"/>
-        </w:rPr>
-      </w:pPr>
-      <w:r>
-        <w:rPr>
-          <w:lang w:val="nl-NL"/>
-        </w:rPr>
-        <w:t>Het hebben van een goede website gaat een zeer grote impact op kaartverkoop en vertrouwen hebben.</w:t>
-      </w:r>
-    </w:p>
-    <w:p>
-      <w:pPr>
-        <w:pStyle w:val="Lijstalinea"/>
-        <w:numPr>
-          <w:ilvl w:val="0"/>
-          <w:numId w:val="1"/>
-        </w:numPr>
-        <w:rPr>
-          <w:lang w:val="nl-NL"/>
-        </w:rPr>
-      </w:pPr>
-      <w:r>
-        <w:rPr>
-          <w:lang w:val="nl-NL"/>
-        </w:rPr>
-        <w:t>Samenvatting</w:t>
-      </w:r>
-    </w:p>
-    <w:p>
-      <w:pPr>
-        <w:rPr>
-          <w:lang w:val="nl-NL"/>
-        </w:rPr>
-      </w:pPr>
-      <w:r>
-        <w:rPr>
-          <w:lang w:val="nl-NL"/>
-        </w:rPr>
-        <w:t xml:space="preserve">Samenvattend hebben wij in deze debriefing de belangrijkste punten voor de website besproken, waaronder </w:t>
-      </w:r>
-      <w:r>
-        <w:rPr>
-          <w:lang w:val="nl-NL"/>
-        </w:rPr>
-        <w:t xml:space="preserve">achtergrond van </w:t>
-      </w:r>
-      <w:proofErr w:type="spellStart"/>
-      <w:r>
-        <w:rPr>
-          <w:lang w:val="nl-NL"/>
-        </w:rPr>
-        <w:t>AnnexBios</w:t>
-      </w:r>
-      <w:proofErr w:type="spellEnd"/>
-      <w:r>
-        <w:rPr>
-          <w:lang w:val="nl-NL"/>
-        </w:rPr>
-        <w:t xml:space="preserve">, de inhoud van de website en voorwaarden. </w:t>
-      </w:r>
-      <w:r>
-        <w:rPr>
-          <w:lang w:val="nl-NL"/>
-        </w:rPr>
-        <w:t>Deze debriefing checkt of wij op dezelfde lijn zitten en een duidelijk beeld hebben van de te volgen richting.</w:t>
-      </w:r>
-    </w:p>
-    <w:p>
-      <w:pPr>
-        <w:rPr>
-          <w:lang w:val="nl-NL"/>
-        </w:rPr>
-      </w:pPr>
-      <w:r>
-        <w:rPr>
-          <w:lang w:val="nl-NL"/>
-        </w:rPr>
-        <w:t xml:space="preserve">Als team zullen wij direct aan de slag gaan met het opstellen van een plan van aanpak. Op </w:t>
-      </w:r>
-      <w:r>
-        <w:rPr>
-          <w:lang w:val="nl-NL"/>
-        </w:rPr>
-        <w:t>20 september</w:t>
-      </w:r>
-      <w:r>
-        <w:rPr>
-          <w:color w:val="FF0000"/>
-          <w:lang w:val="nl-NL"/>
-        </w:rPr>
-        <w:t xml:space="preserve"> </w:t>
-      </w:r>
-      <w:r>
-        <w:rPr>
-          <w:lang w:val="nl-NL"/>
-        </w:rPr>
-        <w:t>zullen wij terugkoppelen met</w:t>
-      </w:r>
-      <w:r>
-        <w:rPr>
-          <w:color w:val="FF0000"/>
-          <w:lang w:val="nl-NL"/>
-        </w:rPr>
-        <w:t xml:space="preserve"> </w:t>
-      </w:r>
-      <w:r>
-        <w:rPr>
-          <w:lang w:val="nl-NL"/>
-        </w:rPr>
-        <w:t>het eindresultaat.</w:t>
-      </w:r>
-    </w:p>
-    <w:p>
-      <w:pPr>
-        <w:rPr>
-          <w:lang w:val="nl-NL"/>
-        </w:rPr>
-      </w:pPr>
-      <w:r>
-        <w:rPr>
-          <w:lang w:val="nl-NL"/>
-        </w:rPr>
-        <w:t>Als alles duidelijk is en er geen verdere vragen zijn, gaan we direct aan de slag. Mochten er nog opmerkingen en/of vragen zijn, schroom dan niet om contact met ons op te nemen; wij staan altijd klaar om eventuele vragen te beantwoorden.</w:t>
-      </w:r>
-    </w:p>
-    <w:p>
-      <w:pPr>
-        <w:rPr>
-          <w:lang w:val="nl-NL"/>
-        </w:rPr>
-      </w:pPr>
-      <w:r>
-        <w:rPr>
-          <w:lang w:val="nl-NL"/>
-        </w:rPr>
-        <w:t>Bedankt voor de duidelijke briefing en het vertrouwen in ons team. We kijken er naar uit samen te werken aan dit project en uw wens te realiseren.</w:t>
-      </w:r>
-    </w:p>
-    <w:p>
-      <w:pPr>
-        <w:rPr>
-          <w:lang w:val="nl-NL"/>
-        </w:rPr>
-      </w:pPr>
-    </w:p>
-    <w:p>
-      <w:pPr>
-        <w:rPr>
-          <w:lang w:val="nl-NL"/>
-        </w:rPr>
-      </w:pPr>
-      <w:r>
-        <w:rPr>
-          <w:lang w:val="nl-NL"/>
-        </w:rPr>
-        <w:t>Wij hopen snel van u te horen,</w:t>
-      </w:r>
-    </w:p>
-    <w:p>
-      <w:pPr>
-        <w:rPr>
-          <w:lang w:val="nl-NL"/>
-        </w:rPr>
-      </w:pPr>
-      <w:r>
-        <w:rPr>
-          <w:lang w:val="nl-NL"/>
-        </w:rPr>
-        <w:t xml:space="preserve">Pepijn </w:t>
-      </w:r>
-      <w:proofErr w:type="spellStart"/>
-      <w:r>
-        <w:rPr>
-          <w:lang w:val="nl-NL"/>
-        </w:rPr>
-        <w:t>Bullens</w:t>
-      </w:r>
-      <w:proofErr w:type="spellEnd"/>
-      <w:r>
-        <w:rPr>
-          <w:lang w:val="nl-NL"/>
-        </w:rPr>
-        <w:t xml:space="preserve">, </w:t>
-      </w:r>
-      <w:r>
-        <w:rPr>
-          <w:lang w:val="nl-NL"/>
-        </w:rPr>
-        <w:t xml:space="preserve">Nick van </w:t>
-      </w:r>
-      <w:proofErr w:type="spellStart"/>
-      <w:r>
-        <w:rPr>
-          <w:lang w:val="nl-NL"/>
-        </w:rPr>
-        <w:t>Zelm</w:t>
-      </w:r>
-      <w:proofErr w:type="spellEnd"/>
-      <w:r>
-        <w:rPr>
-          <w:lang w:val="nl-NL"/>
-        </w:rPr>
         <w:t>, Noah Kamphuisen</w:t>
       </w:r>
+    </w:p>
+    <w:p>
+      <w:pPr>
+        <w:rPr>
+          <w:lang w:val="nl-NL"/>
+        </w:rPr>
+      </w:pPr>
     </w:p>
     <w:sectPr>
       <w:pgSz w:w="11906" w:h="16838"/>
@@ -1624,11 +752,126 @@
       </w:rPr>
     </w:lvl>
   </w:abstractNum>
+  <w:abstractNum w:abstractNumId="2" w15:restartNumberingAfterBreak="0">
+    <w:nsid w:val="7FDB5C07"/>
+    <w:multiLevelType w:val="hybridMultilevel"/>
+    <w:tmpl w:val="45927A3A"/>
+    <w:lvl w:ilvl="0" w:tplc="8D36C29A">
+      <w:numFmt w:val="bullet"/>
+      <w:lvlText w:val="-"/>
+      <w:lvlJc w:val="left"/>
+      <w:pPr>
+        <w:ind w:left="720" w:hanging="360"/>
+      </w:pPr>
+      <w:rPr>
+        <w:rFonts w:ascii="Aptos" w:eastAsiaTheme="minorHAnsi" w:hAnsi="Aptos" w:cstheme="minorBidi" w:hint="default"/>
+      </w:rPr>
+    </w:lvl>
+    <w:lvl w:ilvl="1" w:tplc="04130003" w:tentative="1">
+      <w:start w:val="1"/>
+      <w:numFmt w:val="bullet"/>
+      <w:lvlText w:val="o"/>
+      <w:lvlJc w:val="left"/>
+      <w:pPr>
+        <w:ind w:left="1440" w:hanging="360"/>
+      </w:pPr>
+      <w:rPr>
+        <w:rFonts w:ascii="Courier New" w:hAnsi="Courier New" w:cs="Courier New" w:hint="default"/>
+      </w:rPr>
+    </w:lvl>
+    <w:lvl w:ilvl="2" w:tplc="04130005" w:tentative="1">
+      <w:start w:val="1"/>
+      <w:numFmt w:val="bullet"/>
+      <w:lvlText w:val=""/>
+      <w:lvlJc w:val="left"/>
+      <w:pPr>
+        <w:ind w:left="2160" w:hanging="360"/>
+      </w:pPr>
+      <w:rPr>
+        <w:rFonts w:ascii="Wingdings" w:hAnsi="Wingdings" w:hint="default"/>
+      </w:rPr>
+    </w:lvl>
+    <w:lvl w:ilvl="3" w:tplc="04130001" w:tentative="1">
+      <w:start w:val="1"/>
+      <w:numFmt w:val="bullet"/>
+      <w:lvlText w:val=""/>
+      <w:lvlJc w:val="left"/>
+      <w:pPr>
+        <w:ind w:left="2880" w:hanging="360"/>
+      </w:pPr>
+      <w:rPr>
+        <w:rFonts w:ascii="Symbol" w:hAnsi="Symbol" w:hint="default"/>
+      </w:rPr>
+    </w:lvl>
+    <w:lvl w:ilvl="4" w:tplc="04130003" w:tentative="1">
+      <w:start w:val="1"/>
+      <w:numFmt w:val="bullet"/>
+      <w:lvlText w:val="o"/>
+      <w:lvlJc w:val="left"/>
+      <w:pPr>
+        <w:ind w:left="3600" w:hanging="360"/>
+      </w:pPr>
+      <w:rPr>
+        <w:rFonts w:ascii="Courier New" w:hAnsi="Courier New" w:cs="Courier New" w:hint="default"/>
+      </w:rPr>
+    </w:lvl>
+    <w:lvl w:ilvl="5" w:tplc="04130005" w:tentative="1">
+      <w:start w:val="1"/>
+      <w:numFmt w:val="bullet"/>
+      <w:lvlText w:val=""/>
+      <w:lvlJc w:val="left"/>
+      <w:pPr>
+        <w:ind w:left="4320" w:hanging="360"/>
+      </w:pPr>
+      <w:rPr>
+        <w:rFonts w:ascii="Wingdings" w:hAnsi="Wingdings" w:hint="default"/>
+      </w:rPr>
+    </w:lvl>
+    <w:lvl w:ilvl="6" w:tplc="04130001" w:tentative="1">
+      <w:start w:val="1"/>
+      <w:numFmt w:val="bullet"/>
+      <w:lvlText w:val=""/>
+      <w:lvlJc w:val="left"/>
+      <w:pPr>
+        <w:ind w:left="5040" w:hanging="360"/>
+      </w:pPr>
+      <w:rPr>
+        <w:rFonts w:ascii="Symbol" w:hAnsi="Symbol" w:hint="default"/>
+      </w:rPr>
+    </w:lvl>
+    <w:lvl w:ilvl="7" w:tplc="04130003" w:tentative="1">
+      <w:start w:val="1"/>
+      <w:numFmt w:val="bullet"/>
+      <w:lvlText w:val="o"/>
+      <w:lvlJc w:val="left"/>
+      <w:pPr>
+        <w:ind w:left="5760" w:hanging="360"/>
+      </w:pPr>
+      <w:rPr>
+        <w:rFonts w:ascii="Courier New" w:hAnsi="Courier New" w:cs="Courier New" w:hint="default"/>
+      </w:rPr>
+    </w:lvl>
+    <w:lvl w:ilvl="8" w:tplc="04130005" w:tentative="1">
+      <w:start w:val="1"/>
+      <w:numFmt w:val="bullet"/>
+      <w:lvlText w:val=""/>
+      <w:lvlJc w:val="left"/>
+      <w:pPr>
+        <w:ind w:left="6480" w:hanging="360"/>
+      </w:pPr>
+      <w:rPr>
+        <w:rFonts w:ascii="Wingdings" w:hAnsi="Wingdings" w:hint="default"/>
+      </w:rPr>
+    </w:lvl>
+  </w:abstractNum>
   <w:num w:numId="1" w16cid:durableId="1836988666">
     <w:abstractNumId w:val="0"/>
   </w:num>
   <w:num w:numId="2" w16cid:durableId="1836605548">
     <w:abstractNumId w:val="1"/>
+  </w:num>
+  <w:num w:numId="3" w16cid:durableId="317543711">
+    <w:abstractNumId w:val="2"/>
   </w:num>
 </w:numbering>
 </file>
@@ -1639,16 +882,14 @@
     <w:rPrDefault>
       <w:rPr>
         <w:rFonts w:asciiTheme="minorHAnsi" w:eastAsiaTheme="minorHAnsi" w:hAnsiTheme="minorHAnsi" w:cstheme="minorBidi"/>
-        <w:kern w:val="2"/>
-        <w:sz w:val="24"/>
-        <w:szCs w:val="24"/>
-        <w:lang w:val="en-GB" w:eastAsia="en-US" w:bidi="ar-SA"/>
-        <w14:ligatures w14:val="standardContextual"/>
+        <w:sz w:val="22"/>
+        <w:szCs w:val="22"/>
+        <w:lang w:val="nl-NL" w:eastAsia="en-US" w:bidi="ar-SA"/>
       </w:rPr>
     </w:rPrDefault>
     <w:pPrDefault>
       <w:pPr>
-        <w:spacing w:after="160" w:line="278" w:lineRule="auto"/>
+        <w:spacing w:after="160" w:line="259" w:lineRule="auto"/>
       </w:pPr>
     </w:pPrDefault>
   </w:docDefaults>
@@ -2033,6 +1274,17 @@
   <w:style w:type="paragraph" w:default="1" w:styleId="Standaard">
     <w:name w:val="Normal"/>
     <w:qFormat/>
+    <w:rsid w:val="00246843"/>
+    <w:pPr>
+      <w:spacing w:line="278" w:lineRule="auto"/>
+    </w:pPr>
+    <w:rPr>
+      <w:kern w:val="2"/>
+      <w:sz w:val="24"/>
+      <w:szCs w:val="24"/>
+      <w:lang w:val="en-GB"/>
+      <w14:ligatures w14:val="standardContextual"/>
+    </w:rPr>
   </w:style>
   <w:style w:type="paragraph" w:styleId="Kop1">
     <w:name w:val="heading 1"/>
@@ -2041,7 +1293,7 @@
     <w:link w:val="Kop1Char"/>
     <w:uiPriority w:val="9"/>
     <w:qFormat/>
-    <w:rsid w:val="00B1290D"/>
+    <w:rsid w:val="00246843"/>
     <w:pPr>
       <w:keepNext/>
       <w:keepLines/>
@@ -2064,7 +1316,7 @@
     <w:semiHidden/>
     <w:unhideWhenUsed/>
     <w:qFormat/>
-    <w:rsid w:val="00B1290D"/>
+    <w:rsid w:val="00246843"/>
     <w:pPr>
       <w:keepNext/>
       <w:keepLines/>
@@ -2087,7 +1339,7 @@
     <w:semiHidden/>
     <w:unhideWhenUsed/>
     <w:qFormat/>
-    <w:rsid w:val="00B1290D"/>
+    <w:rsid w:val="00246843"/>
     <w:pPr>
       <w:keepNext/>
       <w:keepLines/>
@@ -2110,7 +1362,7 @@
     <w:semiHidden/>
     <w:unhideWhenUsed/>
     <w:qFormat/>
-    <w:rsid w:val="00B1290D"/>
+    <w:rsid w:val="00246843"/>
     <w:pPr>
       <w:keepNext/>
       <w:keepLines/>
@@ -2133,7 +1385,7 @@
     <w:semiHidden/>
     <w:unhideWhenUsed/>
     <w:qFormat/>
-    <w:rsid w:val="00B1290D"/>
+    <w:rsid w:val="00246843"/>
     <w:pPr>
       <w:keepNext/>
       <w:keepLines/>
@@ -2154,7 +1406,7 @@
     <w:semiHidden/>
     <w:unhideWhenUsed/>
     <w:qFormat/>
-    <w:rsid w:val="00B1290D"/>
+    <w:rsid w:val="00246843"/>
     <w:pPr>
       <w:keepNext/>
       <w:keepLines/>
@@ -2177,7 +1429,7 @@
     <w:semiHidden/>
     <w:unhideWhenUsed/>
     <w:qFormat/>
-    <w:rsid w:val="00B1290D"/>
+    <w:rsid w:val="00246843"/>
     <w:pPr>
       <w:keepNext/>
       <w:keepLines/>
@@ -2198,7 +1450,7 @@
     <w:semiHidden/>
     <w:unhideWhenUsed/>
     <w:qFormat/>
-    <w:rsid w:val="00B1290D"/>
+    <w:rsid w:val="00246843"/>
     <w:pPr>
       <w:keepNext/>
       <w:keepLines/>
@@ -2221,7 +1473,7 @@
     <w:semiHidden/>
     <w:unhideWhenUsed/>
     <w:qFormat/>
-    <w:rsid w:val="00B1290D"/>
+    <w:rsid w:val="00246843"/>
     <w:pPr>
       <w:keepNext/>
       <w:keepLines/>
@@ -2265,7 +1517,7 @@
     <w:basedOn w:val="Standaardalinea-lettertype"/>
     <w:link w:val="Kop1"/>
     <w:uiPriority w:val="9"/>
-    <w:rsid w:val="00B1290D"/>
+    <w:rsid w:val="00246843"/>
     <w:rPr>
       <w:rFonts w:asciiTheme="majorHAnsi" w:eastAsiaTheme="majorEastAsia" w:hAnsiTheme="majorHAnsi" w:cstheme="majorBidi"/>
       <w:color w:val="0F4761" w:themeColor="accent1" w:themeShade="BF"/>
@@ -2279,7 +1531,7 @@
     <w:link w:val="Kop2"/>
     <w:uiPriority w:val="9"/>
     <w:semiHidden/>
-    <w:rsid w:val="00B1290D"/>
+    <w:rsid w:val="00246843"/>
     <w:rPr>
       <w:rFonts w:asciiTheme="majorHAnsi" w:eastAsiaTheme="majorEastAsia" w:hAnsiTheme="majorHAnsi" w:cstheme="majorBidi"/>
       <w:color w:val="0F4761" w:themeColor="accent1" w:themeShade="BF"/>
@@ -2293,7 +1545,7 @@
     <w:link w:val="Kop3"/>
     <w:uiPriority w:val="9"/>
     <w:semiHidden/>
-    <w:rsid w:val="00B1290D"/>
+    <w:rsid w:val="00246843"/>
     <w:rPr>
       <w:rFonts w:eastAsiaTheme="majorEastAsia" w:cstheme="majorBidi"/>
       <w:color w:val="0F4761" w:themeColor="accent1" w:themeShade="BF"/>
@@ -2307,7 +1559,7 @@
     <w:link w:val="Kop4"/>
     <w:uiPriority w:val="9"/>
     <w:semiHidden/>
-    <w:rsid w:val="00B1290D"/>
+    <w:rsid w:val="00246843"/>
     <w:rPr>
       <w:rFonts w:eastAsiaTheme="majorEastAsia" w:cstheme="majorBidi"/>
       <w:i/>
@@ -2321,7 +1573,7 @@
     <w:link w:val="Kop5"/>
     <w:uiPriority w:val="9"/>
     <w:semiHidden/>
-    <w:rsid w:val="00B1290D"/>
+    <w:rsid w:val="00246843"/>
     <w:rPr>
       <w:rFonts w:eastAsiaTheme="majorEastAsia" w:cstheme="majorBidi"/>
       <w:color w:val="0F4761" w:themeColor="accent1" w:themeShade="BF"/>
@@ -2333,7 +1585,7 @@
     <w:link w:val="Kop6"/>
     <w:uiPriority w:val="9"/>
     <w:semiHidden/>
-    <w:rsid w:val="00B1290D"/>
+    <w:rsid w:val="00246843"/>
     <w:rPr>
       <w:rFonts w:eastAsiaTheme="majorEastAsia" w:cstheme="majorBidi"/>
       <w:i/>
@@ -2347,7 +1599,7 @@
     <w:link w:val="Kop7"/>
     <w:uiPriority w:val="9"/>
     <w:semiHidden/>
-    <w:rsid w:val="00B1290D"/>
+    <w:rsid w:val="00246843"/>
     <w:rPr>
       <w:rFonts w:eastAsiaTheme="majorEastAsia" w:cstheme="majorBidi"/>
       <w:color w:val="595959" w:themeColor="text1" w:themeTint="A6"/>
@@ -2359,7 +1611,7 @@
     <w:link w:val="Kop8"/>
     <w:uiPriority w:val="9"/>
     <w:semiHidden/>
-    <w:rsid w:val="00B1290D"/>
+    <w:rsid w:val="00246843"/>
     <w:rPr>
       <w:rFonts w:eastAsiaTheme="majorEastAsia" w:cstheme="majorBidi"/>
       <w:i/>
@@ -2373,7 +1625,7 @@
     <w:link w:val="Kop9"/>
     <w:uiPriority w:val="9"/>
     <w:semiHidden/>
-    <w:rsid w:val="00B1290D"/>
+    <w:rsid w:val="00246843"/>
     <w:rPr>
       <w:rFonts w:eastAsiaTheme="majorEastAsia" w:cstheme="majorBidi"/>
       <w:color w:val="272727" w:themeColor="text1" w:themeTint="D8"/>
@@ -2386,7 +1638,7 @@
     <w:link w:val="TitelChar"/>
     <w:uiPriority w:val="10"/>
     <w:qFormat/>
-    <w:rsid w:val="00B1290D"/>
+    <w:rsid w:val="00246843"/>
     <w:pPr>
       <w:spacing w:after="80" w:line="240" w:lineRule="auto"/>
       <w:contextualSpacing/>
@@ -2404,7 +1656,7 @@
     <w:basedOn w:val="Standaardalinea-lettertype"/>
     <w:link w:val="Titel"/>
     <w:uiPriority w:val="10"/>
-    <w:rsid w:val="00B1290D"/>
+    <w:rsid w:val="00246843"/>
     <w:rPr>
       <w:rFonts w:asciiTheme="majorHAnsi" w:eastAsiaTheme="majorEastAsia" w:hAnsiTheme="majorHAnsi" w:cstheme="majorBidi"/>
       <w:spacing w:val="-10"/>
@@ -2420,7 +1672,7 @@
     <w:link w:val="OndertitelChar"/>
     <w:uiPriority w:val="11"/>
     <w:qFormat/>
-    <w:rsid w:val="00B1290D"/>
+    <w:rsid w:val="00246843"/>
     <w:pPr>
       <w:numPr>
         <w:ilvl w:val="1"/>
@@ -2439,7 +1691,7 @@
     <w:basedOn w:val="Standaardalinea-lettertype"/>
     <w:link w:val="Ondertitel"/>
     <w:uiPriority w:val="11"/>
-    <w:rsid w:val="00B1290D"/>
+    <w:rsid w:val="00246843"/>
     <w:rPr>
       <w:rFonts w:eastAsiaTheme="majorEastAsia" w:cstheme="majorBidi"/>
       <w:color w:val="595959" w:themeColor="text1" w:themeTint="A6"/>
@@ -2455,7 +1707,7 @@
     <w:link w:val="CitaatChar"/>
     <w:uiPriority w:val="29"/>
     <w:qFormat/>
-    <w:rsid w:val="00B1290D"/>
+    <w:rsid w:val="00246843"/>
     <w:pPr>
       <w:spacing w:before="160"/>
       <w:jc w:val="center"/>
@@ -2471,7 +1723,7 @@
     <w:basedOn w:val="Standaardalinea-lettertype"/>
     <w:link w:val="Citaat"/>
     <w:uiPriority w:val="29"/>
-    <w:rsid w:val="00B1290D"/>
+    <w:rsid w:val="00246843"/>
     <w:rPr>
       <w:i/>
       <w:iCs/>
@@ -2483,7 +1735,7 @@
     <w:basedOn w:val="Standaard"/>
     <w:uiPriority w:val="34"/>
     <w:qFormat/>
-    <w:rsid w:val="00B1290D"/>
+    <w:rsid w:val="00246843"/>
     <w:pPr>
       <w:ind w:left="720"/>
       <w:contextualSpacing/>
@@ -2494,7 +1746,7 @@
     <w:basedOn w:val="Standaardalinea-lettertype"/>
     <w:uiPriority w:val="21"/>
     <w:qFormat/>
-    <w:rsid w:val="00B1290D"/>
+    <w:rsid w:val="00246843"/>
     <w:rPr>
       <w:i/>
       <w:iCs/>
@@ -2508,7 +1760,7 @@
     <w:link w:val="DuidelijkcitaatChar"/>
     <w:uiPriority w:val="30"/>
     <w:qFormat/>
-    <w:rsid w:val="00B1290D"/>
+    <w:rsid w:val="00246843"/>
     <w:pPr>
       <w:pBdr>
         <w:top w:val="single" w:sz="4" w:space="10" w:color="0F4761" w:themeColor="accent1" w:themeShade="BF"/>
@@ -2529,7 +1781,7 @@
     <w:basedOn w:val="Standaardalinea-lettertype"/>
     <w:link w:val="Duidelijkcitaat"/>
     <w:uiPriority w:val="30"/>
-    <w:rsid w:val="00B1290D"/>
+    <w:rsid w:val="00246843"/>
     <w:rPr>
       <w:i/>
       <w:iCs/>
@@ -2541,7 +1793,7 @@
     <w:basedOn w:val="Standaardalinea-lettertype"/>
     <w:uiPriority w:val="32"/>
     <w:qFormat/>
-    <w:rsid w:val="00B1290D"/>
+    <w:rsid w:val="00246843"/>
     <w:rPr>
       <w:b/>
       <w:bCs/>
@@ -2554,7 +1806,7 @@
 </file>
 
 <file path=word/theme/theme1.xml><?xml version="1.0" encoding="utf-8"?>
-<a:theme xmlns:a="http://schemas.openxmlformats.org/drawingml/2006/main" name="Office Theme">
+<a:theme xmlns:a="http://schemas.openxmlformats.org/drawingml/2006/main" name="Kantoorthema">
   <a:themeElements>
     <a:clrScheme name="Office">
       <a:dk1>
@@ -2651,7 +1903,7 @@
         <a:latin typeface="Aptos" panose="02110004020202020204"/>
         <a:ea typeface=""/>
         <a:cs typeface=""/>
-        <a:font script="Jpan" typeface="游明朝"/>
+        <a:font script="Jpan" typeface="游ゴシック"/>
         <a:font script="Hang" typeface="맑은 고딕"/>
         <a:font script="Hans" typeface="等线"/>
         <a:font script="Hant" typeface="新細明體"/>
@@ -2842,7 +2094,7 @@
   <a:extraClrSchemeLst/>
   <a:extLst>
     <a:ext uri="{05A4C25C-085E-4340-85A3-A5531E510DB2}">
-      <thm15:themeFamily xmlns:thm15="http://schemas.microsoft.com/office/thememl/2012/main" name="Office Theme" id="{2E142A2C-CD16-42D6-873A-C26D2A0506FA}" vid="{1BDDFF52-6CD6-40A5-AB3C-68EB2F1E4D0A}"/>
+      <thm15:themeFamily xmlns:thm15="http://schemas.microsoft.com/office/thememl/2012/main" name="Office Theme" id="{62F939B6-93AF-4DB8-9C6B-D6C7DFDC589F}" vid="{4A3C46E8-61CC-4603-A589-7422A47A8E4A}"/>
     </a:ext>
   </a:extLst>
 </a:theme>

</xml_diff>